<commit_message>
all update in 20180328
</commit_message>
<xml_diff>
--- a/file裡的pics(圖片)位置說明.docx
+++ b/file裡的pics(圖片)位置說明.docx
@@ -8,6 +8,7 @@
           <w:sz w:val="32"/>
         </w:rPr>
       </w:pPr>
+      <w:bookmarkStart w:id="0" w:name="_GoBack"/>
       <w:r>
         <w:rPr>
           <w:rFonts w:hint="eastAsia"/>
@@ -179,8 +180,8 @@
         </w:rPr>
         <w:t>卷前小語：</w:t>
       </w:r>
-      <w:bookmarkStart w:id="0" w:name="OLE_LINK1"/>
-      <w:bookmarkStart w:id="1" w:name="OLE_LINK2"/>
+      <w:bookmarkStart w:id="1" w:name="OLE_LINK1"/>
+      <w:bookmarkStart w:id="2" w:name="OLE_LINK2"/>
       <w:r>
         <w:rPr>
           <w:rFonts w:hint="eastAsia"/>
@@ -196,8 +197,8 @@
         </w:rPr>
         <w:t>.doc</w:t>
       </w:r>
-      <w:bookmarkEnd w:id="0"/>
       <w:bookmarkEnd w:id="1"/>
+      <w:bookmarkEnd w:id="2"/>
     </w:p>
     <w:p>
       <w:pPr>
@@ -246,8 +247,8 @@
         </w:rPr>
         <w:tab/>
       </w:r>
-      <w:bookmarkStart w:id="2" w:name="OLE_LINK7"/>
-      <w:bookmarkStart w:id="3" w:name="OLE_LINK8"/>
+      <w:bookmarkStart w:id="3" w:name="OLE_LINK7"/>
+      <w:bookmarkStart w:id="4" w:name="OLE_LINK8"/>
       <w:r>
         <w:rPr>
           <w:rFonts w:hint="eastAsia"/>
@@ -284,13 +285,13 @@
       <w:r>
         <w:t>file/file/student file/write/creative/</w:t>
       </w:r>
-      <w:bookmarkStart w:id="4" w:name="OLE_LINK3"/>
-      <w:bookmarkStart w:id="5" w:name="OLE_LINK4"/>
+      <w:bookmarkStart w:id="5" w:name="OLE_LINK3"/>
+      <w:bookmarkStart w:id="6" w:name="OLE_LINK4"/>
       <w:r>
         <w:t>foreword</w:t>
       </w:r>
-      <w:bookmarkEnd w:id="4"/>
       <w:bookmarkEnd w:id="5"/>
+      <w:bookmarkEnd w:id="6"/>
       <w:r>
         <w:t>.doc</w:t>
       </w:r>
@@ -333,19 +334,19 @@
       <w:r>
         <w:t>file/file/student file/write/creative/</w:t>
       </w:r>
-      <w:bookmarkStart w:id="6" w:name="OLE_LINK5"/>
-      <w:bookmarkStart w:id="7" w:name="OLE_LINK6"/>
+      <w:bookmarkStart w:id="7" w:name="OLE_LINK5"/>
+      <w:bookmarkStart w:id="8" w:name="OLE_LINK6"/>
       <w:r>
         <w:t>review</w:t>
       </w:r>
-      <w:bookmarkEnd w:id="6"/>
       <w:bookmarkEnd w:id="7"/>
+      <w:bookmarkEnd w:id="8"/>
       <w:r>
         <w:t>.doc</w:t>
       </w:r>
     </w:p>
-    <w:bookmarkEnd w:id="2"/>
     <w:bookmarkEnd w:id="3"/>
+    <w:bookmarkEnd w:id="4"/>
     <w:p/>
     <w:p>
       <w:r>
@@ -609,11 +610,24 @@
         <w:t>file-&gt;top.jpg</w:t>
       </w:r>
     </w:p>
+    <w:p>
+      <w:r>
+        <w:rPr>
+          <w:rFonts w:hint="eastAsia"/>
+        </w:rPr>
+        <w:t>下面的文字從</w:t>
+      </w:r>
+      <w:r>
+        <w:t>index.html</w:t>
+      </w:r>
+      <w:r>
+        <w:rPr>
+          <w:rFonts w:hint="eastAsia"/>
+        </w:rPr>
+        <w:t>裡面的檔案下去改</w:t>
+      </w:r>
+    </w:p>
     <w:p/>
-    <w:p>
-      <w:bookmarkStart w:id="8" w:name="_GoBack"/>
-      <w:bookmarkEnd w:id="8"/>
-    </w:p>
     <w:p/>
     <w:p>
       <w:r>
@@ -1004,6 +1018,7 @@
     </w:p>
     <w:p/>
     <w:p/>
+    <w:bookmarkEnd w:id="0"/>
     <w:p/>
     <w:sectPr>
       <w:pgSz w:w="11900" w:h="16840"/>

</xml_diff>